<commit_message>
commit de testes do Gym
Commit para subir as diferentes versões de código do arquivo 'gym'.
</commit_message>
<xml_diff>
--- a/Relatório 010 - Kawan Machado.docx
+++ b/Relatório 010 - Kawan Machado.docx
@@ -113,23 +113,16 @@
           <w:ilvl w:val="0"/>
           <w:numId w:val="32"/>
         </w:numPr>
-      </w:pPr>
-      <w:r>
-        <w:t xml:space="preserve">More Data Mining </w:t>
-      </w:r>
-      <w:proofErr w:type="spellStart"/>
-      <w:r>
-        <w:t>and</w:t>
-      </w:r>
-      <w:proofErr w:type="spellEnd"/>
-      <w:r>
-        <w:t xml:space="preserve"> Machine Learning </w:t>
-      </w:r>
-      <w:proofErr w:type="spellStart"/>
-      <w:r>
-        <w:t>Techniques</w:t>
-      </w:r>
-      <w:proofErr w:type="spellEnd"/>
+        <w:rPr>
+          <w:lang w:val="en-US"/>
+        </w:rPr>
+      </w:pPr>
+      <w:r>
+        <w:rPr>
+          <w:lang w:val="en-US"/>
+        </w:rPr>
+        <w:t>More Data Mining and Machine Learning Techniques</w:t>
+      </w:r>
     </w:p>
     <w:p>
       <w:pPr>
@@ -301,59 +294,23 @@
           <w:ilvl w:val="1"/>
           <w:numId w:val="41"/>
         </w:numPr>
-      </w:pPr>
-      <w:proofErr w:type="spellStart"/>
-      <w:r>
-        <w:t>Activity</w:t>
-      </w:r>
-      <w:proofErr w:type="spellEnd"/>
-      <w:r>
-        <w:t xml:space="preserve"> </w:t>
-      </w:r>
-      <w:proofErr w:type="spellStart"/>
-      <w:r>
-        <w:t>Using</w:t>
-      </w:r>
-      <w:proofErr w:type="spellEnd"/>
-      <w:r>
-        <w:t xml:space="preserve"> KNN </w:t>
-      </w:r>
-      <w:proofErr w:type="spellStart"/>
-      <w:r>
-        <w:t>to</w:t>
-      </w:r>
-      <w:proofErr w:type="spellEnd"/>
-      <w:r>
-        <w:t xml:space="preserve"> </w:t>
-      </w:r>
-      <w:proofErr w:type="spellStart"/>
-      <w:r>
-        <w:t>predict</w:t>
-      </w:r>
-      <w:proofErr w:type="spellEnd"/>
-      <w:r>
-        <w:t xml:space="preserve"> a rating for a </w:t>
-      </w:r>
-      <w:proofErr w:type="spellStart"/>
-      <w:r>
-        <w:t>movie</w:t>
-      </w:r>
-      <w:proofErr w:type="spellEnd"/>
-    </w:p>
-    <w:p>
-      <w:r>
-        <w:t xml:space="preserve">Para esse exemplo vamos tratar </w:t>
-      </w:r>
-      <w:proofErr w:type="gramStart"/>
-      <w:r>
-        <w:t>o</w:t>
-      </w:r>
-      <w:r>
-        <w:t xml:space="preserve"> data</w:t>
-      </w:r>
-      <w:proofErr w:type="gramEnd"/>
-      <w:r>
-        <w:t xml:space="preserve"> set ‘</w:t>
+        <w:rPr>
+          <w:lang w:val="en-US"/>
+        </w:rPr>
+      </w:pPr>
+      <w:r>
+        <w:rPr>
+          <w:lang w:val="en-US"/>
+        </w:rPr>
+        <w:t>Activity Using KNN to predict a rating for a movie</w:t>
+      </w:r>
+    </w:p>
+    <w:p>
+      <w:r>
+        <w:t>Para esse exemplo vamos tratar o</w:t>
+      </w:r>
+      <w:r>
+        <w:t xml:space="preserve"> data set ‘</w:t>
       </w:r>
       <w:proofErr w:type="spellStart"/>
       <w:r>
@@ -581,12 +538,10 @@
         <w:t>Agora precisamos importar a informação dos gêneros dos filmes que estão contidos no arquivo “</w:t>
       </w:r>
       <w:proofErr w:type="spellStart"/>
-      <w:proofErr w:type="gramStart"/>
       <w:r>
         <w:t>u.file</w:t>
       </w:r>
       <w:proofErr w:type="spellEnd"/>
-      <w:proofErr w:type="gramEnd"/>
       <w:r>
         <w:t>”</w:t>
       </w:r>
@@ -956,39 +911,16 @@
           <w:ilvl w:val="1"/>
           <w:numId w:val="41"/>
         </w:numPr>
-      </w:pPr>
-      <w:proofErr w:type="spellStart"/>
-      <w:r>
+        <w:rPr>
+          <w:lang w:val="en-US"/>
+        </w:rPr>
+      </w:pPr>
+      <w:r>
+        <w:rPr>
+          <w:lang w:val="en-US"/>
+        </w:rPr>
         <w:lastRenderedPageBreak/>
-        <w:t>Dimensionality</w:t>
-      </w:r>
-      <w:proofErr w:type="spellEnd"/>
-      <w:r>
-        <w:t xml:space="preserve"> </w:t>
-      </w:r>
-      <w:proofErr w:type="spellStart"/>
-      <w:r>
-        <w:t>Reduction</w:t>
-      </w:r>
-      <w:proofErr w:type="spellEnd"/>
-      <w:r>
-        <w:t xml:space="preserve">; Principal </w:t>
-      </w:r>
-      <w:proofErr w:type="spellStart"/>
-      <w:r>
-        <w:t>Component</w:t>
-      </w:r>
-      <w:proofErr w:type="spellEnd"/>
-      <w:r>
-        <w:t xml:space="preserve"> </w:t>
-      </w:r>
-      <w:proofErr w:type="spellStart"/>
-      <w:r>
-        <w:t>Analysis</w:t>
-      </w:r>
-      <w:proofErr w:type="spellEnd"/>
-      <w:r>
-        <w:t xml:space="preserve"> (PCA)</w:t>
+        <w:t>Dimensionality Reduction; Principal Component Analysis (PCA)</w:t>
       </w:r>
     </w:p>
     <w:p>
@@ -1272,38 +1204,15 @@
           <w:ilvl w:val="1"/>
           <w:numId w:val="41"/>
         </w:numPr>
-      </w:pPr>
-      <w:proofErr w:type="spellStart"/>
-      <w:r>
-        <w:t>Activity</w:t>
-      </w:r>
-      <w:proofErr w:type="spellEnd"/>
-      <w:r>
-        <w:t xml:space="preserve"> PCA </w:t>
-      </w:r>
-      <w:proofErr w:type="spellStart"/>
-      <w:r>
-        <w:t>Example</w:t>
-      </w:r>
-      <w:proofErr w:type="spellEnd"/>
-      <w:r>
-        <w:t xml:space="preserve"> </w:t>
-      </w:r>
-      <w:proofErr w:type="spellStart"/>
-      <w:r>
-        <w:t>with</w:t>
-      </w:r>
-      <w:proofErr w:type="spellEnd"/>
-      <w:r>
-        <w:t xml:space="preserve"> </w:t>
-      </w:r>
-      <w:proofErr w:type="spellStart"/>
-      <w:r>
-        <w:t>the</w:t>
-      </w:r>
-      <w:proofErr w:type="spellEnd"/>
-      <w:r>
-        <w:t xml:space="preserve"> Iris data set</w:t>
+        <w:rPr>
+          <w:lang w:val="en-US"/>
+        </w:rPr>
+      </w:pPr>
+      <w:r>
+        <w:rPr>
+          <w:lang w:val="en-US"/>
+        </w:rPr>
+        <w:t>Activity PCA Example with the Iris data set</w:t>
       </w:r>
     </w:p>
     <w:p>
@@ -1589,28 +1498,413 @@
           <w:ilvl w:val="1"/>
           <w:numId w:val="41"/>
         </w:numPr>
-      </w:pPr>
-      <w:r>
-        <w:t xml:space="preserve">Data </w:t>
+        <w:rPr>
+          <w:lang w:val="en-US"/>
+        </w:rPr>
+      </w:pPr>
+      <w:r>
+        <w:rPr>
+          <w:lang w:val="en-US"/>
+        </w:rPr>
+        <w:t>Data Warehousing Overview ETL and ELT</w:t>
+      </w:r>
+    </w:p>
+    <w:p>
+      <w:r>
+        <w:t xml:space="preserve">Primeiro precisamos abordar o que é o </w:t>
+      </w:r>
+      <w:r>
+        <w:t>DW (</w:t>
+      </w:r>
+      <w:r>
+        <w:t>Data Warehous</w:t>
+      </w:r>
+      <w:r>
+        <w:t>e</w:t>
+      </w:r>
+      <w:r>
+        <w:t>)</w:t>
+      </w:r>
+      <w:r>
+        <w:t>, se trata de uma base de dados que centraliza dados de muitas fontes diferentes</w:t>
+      </w:r>
+      <w:r>
+        <w:t xml:space="preserve">. Ele não centraliza todos </w:t>
+      </w:r>
+      <w:r>
+        <w:t xml:space="preserve">os </w:t>
+      </w:r>
+      <w:r>
+        <w:t>dados,</w:t>
+      </w:r>
+      <w:r>
+        <w:t xml:space="preserve"> mas apenas dados que são importantes para uma empresa ou organização. </w:t>
+      </w:r>
+      <w:r>
+        <w:t>É muito utilizado pelo analista de BI (Bus</w:t>
+      </w:r>
+      <w:r>
+        <w:t xml:space="preserve">iness </w:t>
       </w:r>
       <w:proofErr w:type="spellStart"/>
       <w:r>
-        <w:t>Warehousing</w:t>
+        <w:t>Inteligence</w:t>
       </w:r>
       <w:proofErr w:type="spellEnd"/>
       <w:r>
-        <w:t xml:space="preserve"> Overview ETL </w:t>
+        <w:t xml:space="preserve">) para </w:t>
+      </w:r>
+      <w:r>
+        <w:t>criar relatórios</w:t>
+      </w:r>
+      <w:r>
+        <w:t>. É</w:t>
+      </w:r>
+      <w:r>
+        <w:t xml:space="preserve"> </w:t>
+      </w:r>
+      <w:r>
+        <w:t>geralmente construído</w:t>
+      </w:r>
+      <w:r>
+        <w:t xml:space="preserve"> através </w:t>
+      </w:r>
+      <w:r>
+        <w:t>d</w:t>
+      </w:r>
+      <w:r>
+        <w:t>a</w:t>
+      </w:r>
+      <w:r>
+        <w:t xml:space="preserve"> linguage</w:t>
+      </w:r>
+      <w:r>
+        <w:t>m</w:t>
+      </w:r>
+      <w:r>
+        <w:t xml:space="preserve"> SQL.</w:t>
+      </w:r>
+    </w:p>
+    <w:p>
+      <w:r>
+        <w:t xml:space="preserve">Departamentos inteiros </w:t>
+      </w:r>
+      <w:r>
+        <w:t xml:space="preserve">são dedicados para manter o </w:t>
+      </w:r>
+      <w:r>
+        <w:t>DW</w:t>
+      </w:r>
+      <w:r>
+        <w:t xml:space="preserve">, primeiro porque </w:t>
+      </w:r>
+      <w:r>
+        <w:t>é muito difícil manter os dados normalizados</w:t>
+      </w:r>
+      <w:r>
+        <w:t xml:space="preserve">, por exemplo, como </w:t>
+      </w:r>
+      <w:r>
+        <w:t>um dado</w:t>
+      </w:r>
+      <w:r>
+        <w:t xml:space="preserve"> se relaciona com o </w:t>
+      </w:r>
+      <w:r>
+        <w:t xml:space="preserve">outro? Quais conjuntos de dados as pessoas precisam e por </w:t>
+      </w:r>
+      <w:r>
+        <w:t>que?</w:t>
+      </w:r>
+      <w:r>
+        <w:t xml:space="preserve"> </w:t>
+      </w:r>
+      <w:r>
+        <w:t>Segundo manter</w:t>
+      </w:r>
+      <w:r>
+        <w:t xml:space="preserve"> o fluxo</w:t>
+      </w:r>
+      <w:r>
+        <w:t xml:space="preserve"> de dados </w:t>
+      </w:r>
+      <w:r>
+        <w:t>é um desafio contínuo, pois as fontes de dados podem mudar, ou a conexão com a internet pode cair, ou o site ou link pode mudar, etc.</w:t>
+      </w:r>
+      <w:r>
+        <w:t xml:space="preserve"> Terceiro, </w:t>
+      </w:r>
+      <w:r>
+        <w:t xml:space="preserve">é muito difícil e custoso </w:t>
+      </w:r>
+      <w:r>
+        <w:t>aumentar a escala.</w:t>
+      </w:r>
+    </w:p>
+    <w:p/>
+    <w:p/>
+    <w:p>
+      <w:pPr>
+        <w:ind w:firstLine="0"/>
+        <w:jc w:val="center"/>
+      </w:pPr>
+      <w:r>
+        <w:lastRenderedPageBreak/>
+        <w:t xml:space="preserve">FIGURA </w:t>
+      </w:r>
+      <w:r>
+        <w:t>10</w:t>
+      </w:r>
+      <w:r>
+        <w:t xml:space="preserve"> – </w:t>
+      </w:r>
+      <w:r>
+        <w:t>DATA WAREHOUS</w:t>
+      </w:r>
+      <w:r>
+        <w:t>E</w:t>
+      </w:r>
+    </w:p>
+    <w:p>
+      <w:pPr>
+        <w:ind w:firstLine="0"/>
+        <w:rPr>
+          <w:sz w:val="20"/>
+          <w:szCs w:val="18"/>
+        </w:rPr>
+      </w:pPr>
+      <w:r>
+        <w:rPr>
+          <w:noProof/>
+        </w:rPr>
+        <w:drawing>
+          <wp:inline distT="0" distB="0" distL="0" distR="0" wp14:anchorId="274F5A96" wp14:editId="39CBACB1">
+            <wp:extent cx="5400040" cy="1951990"/>
+            <wp:effectExtent l="19050" t="19050" r="10160" b="10160"/>
+            <wp:docPr id="1185602764" name="Imagem 1"/>
+            <wp:cNvGraphicFramePr>
+              <a:graphicFrameLocks xmlns:a="http://schemas.openxmlformats.org/drawingml/2006/main" noChangeAspect="1"/>
+            </wp:cNvGraphicFramePr>
+            <a:graphic xmlns:a="http://schemas.openxmlformats.org/drawingml/2006/main">
+              <a:graphicData uri="http://schemas.openxmlformats.org/drawingml/2006/picture">
+                <pic:pic xmlns:pic="http://schemas.openxmlformats.org/drawingml/2006/picture">
+                  <pic:nvPicPr>
+                    <pic:cNvPr id="0" name="Picture 1"/>
+                    <pic:cNvPicPr>
+                      <a:picLocks noChangeAspect="1" noChangeArrowheads="1"/>
+                    </pic:cNvPicPr>
+                  </pic:nvPicPr>
+                  <pic:blipFill>
+                    <a:blip r:embed="rId14">
+                      <a:extLst>
+                        <a:ext uri="{28A0092B-C50C-407E-A947-70E740481C1C}">
+                          <a14:useLocalDpi xmlns:a14="http://schemas.microsoft.com/office/drawing/2010/main" val="0"/>
+                        </a:ext>
+                      </a:extLst>
+                    </a:blip>
+                    <a:srcRect/>
+                    <a:stretch>
+                      <a:fillRect/>
+                    </a:stretch>
+                  </pic:blipFill>
+                  <pic:spPr bwMode="auto">
+                    <a:xfrm>
+                      <a:off x="0" y="0"/>
+                      <a:ext cx="5400040" cy="1951990"/>
+                    </a:xfrm>
+                    <a:prstGeom prst="rect">
+                      <a:avLst/>
+                    </a:prstGeom>
+                    <a:noFill/>
+                    <a:ln>
+                      <a:solidFill>
+                        <a:schemeClr val="tx1"/>
+                      </a:solidFill>
+                    </a:ln>
+                  </pic:spPr>
+                </pic:pic>
+              </a:graphicData>
+            </a:graphic>
+          </wp:inline>
+        </w:drawing>
+      </w:r>
+      <w:r>
+        <w:rPr>
+          <w:sz w:val="20"/>
+          <w:szCs w:val="18"/>
+        </w:rPr>
+        <w:t xml:space="preserve"> </w:t>
+      </w:r>
+      <w:r>
+        <w:rPr>
+          <w:sz w:val="20"/>
+          <w:szCs w:val="18"/>
+        </w:rPr>
+        <w:t>Elaborado pelo próprio autor, 2025.</w:t>
+      </w:r>
+    </w:p>
+    <w:p>
+      <w:r>
+        <w:t>Antes de chegarmos no ‘Data Warehous</w:t>
+      </w:r>
+      <w:r>
+        <w:t>e</w:t>
+      </w:r>
+      <w:r>
+        <w:t xml:space="preserve">, precisamos explorar </w:t>
+      </w:r>
+      <w:r>
+        <w:t xml:space="preserve">a forma como é feita a importação dos dados das diferentes fontes de dados. </w:t>
       </w:r>
       <w:proofErr w:type="spellStart"/>
       <w:r>
-        <w:t>and</w:t>
+        <w:rPr>
+          <w:lang w:val="en-US"/>
+        </w:rPr>
+        <w:t>Existem</w:t>
       </w:r>
       <w:proofErr w:type="spellEnd"/>
       <w:r>
-        <w:t xml:space="preserve"> ELT</w:t>
-      </w:r>
-    </w:p>
-    <w:p/>
+        <w:rPr>
+          <w:lang w:val="en-US"/>
+        </w:rPr>
+        <w:t xml:space="preserve"> duas </w:t>
+      </w:r>
+      <w:proofErr w:type="spellStart"/>
+      <w:r>
+        <w:rPr>
+          <w:lang w:val="en-US"/>
+        </w:rPr>
+        <w:t>formas</w:t>
+      </w:r>
+      <w:proofErr w:type="spellEnd"/>
+      <w:r>
+        <w:rPr>
+          <w:lang w:val="en-US"/>
+        </w:rPr>
+        <w:t xml:space="preserve">, </w:t>
+      </w:r>
+      <w:r>
+        <w:rPr>
+          <w:lang w:val="en-US"/>
+        </w:rPr>
+        <w:t xml:space="preserve">ETL (Extract, Transform and Load) </w:t>
+      </w:r>
+      <w:proofErr w:type="spellStart"/>
+      <w:r>
+        <w:rPr>
+          <w:lang w:val="en-US"/>
+        </w:rPr>
+        <w:t>ou</w:t>
+      </w:r>
+      <w:proofErr w:type="spellEnd"/>
+      <w:r>
+        <w:rPr>
+          <w:lang w:val="en-US"/>
+        </w:rPr>
+        <w:t xml:space="preserve"> ELT (Extract, Load and Transform)</w:t>
+      </w:r>
+      <w:r>
+        <w:rPr>
+          <w:lang w:val="en-US"/>
+        </w:rPr>
+        <w:t xml:space="preserve">. </w:t>
+      </w:r>
+      <w:r>
+        <w:t xml:space="preserve">A primeira forma é a mais tradicional, </w:t>
+      </w:r>
+      <w:r>
+        <w:t>consiste em extrair os dados de forma pe</w:t>
+      </w:r>
+      <w:r>
+        <w:t xml:space="preserve">riódica, depois </w:t>
+      </w:r>
+      <w:r>
+        <w:t>transformar</w:t>
+      </w:r>
+      <w:r>
+        <w:t xml:space="preserve"> os dados no esquema </w:t>
+      </w:r>
+      <w:r>
+        <w:tab/>
+      </w:r>
+      <w:r>
+        <w:t>necessário para o DW</w:t>
+      </w:r>
+      <w:r>
+        <w:t xml:space="preserve"> e finalmente carregar esses dados</w:t>
+      </w:r>
+      <w:r>
+        <w:t xml:space="preserve"> já estruturados.</w:t>
+      </w:r>
+      <w:r>
+        <w:t xml:space="preserve"> Em grandes conjuntos de dados, a etapa de transformar</w:t>
+      </w:r>
+      <w:r>
+        <w:t xml:space="preserve"> pode ser um grande problema, c</w:t>
+      </w:r>
+      <w:r>
+        <w:t xml:space="preserve">om isso surge uma pergunta, como lidar </w:t>
+      </w:r>
+      <w:r>
+        <w:t xml:space="preserve">com </w:t>
+      </w:r>
+      <w:r>
+        <w:t>o ‘big data’?</w:t>
+      </w:r>
+    </w:p>
+    <w:p>
+      <w:r>
+        <w:t>Para isso usamos a segunda forma, o ELT</w:t>
+      </w:r>
+      <w:r>
+        <w:t xml:space="preserve"> </w:t>
+      </w:r>
+      <w:r>
+        <w:t>consiste em primeiro</w:t>
+      </w:r>
+      <w:r>
+        <w:t xml:space="preserve"> extrair, depois carregar</w:t>
+      </w:r>
+      <w:r>
+        <w:t xml:space="preserve"> os dados para </w:t>
+      </w:r>
+      <w:r>
+        <w:t>o DW</w:t>
+      </w:r>
+      <w:r>
+        <w:t xml:space="preserve"> e </w:t>
+      </w:r>
+      <w:r>
+        <w:t>aí</w:t>
+      </w:r>
+      <w:r>
+        <w:t xml:space="preserve"> sim realizarmos a etapa de transformação</w:t>
+      </w:r>
+      <w:r>
+        <w:t xml:space="preserve">. </w:t>
+      </w:r>
+      <w:r>
+        <w:t xml:space="preserve">Existem ferramentas que ajudam </w:t>
+      </w:r>
+      <w:r>
+        <w:t>no processamento desses dados contidos no DW, o ‘</w:t>
+      </w:r>
+      <w:proofErr w:type="spellStart"/>
+      <w:r>
+        <w:t>Hadoop</w:t>
+      </w:r>
+      <w:proofErr w:type="spellEnd"/>
+      <w:r>
+        <w:t xml:space="preserve">’ é uma delas, </w:t>
+      </w:r>
+      <w:r>
+        <w:t>ele permite o processamento paralelo para massivos volumes de dados</w:t>
+      </w:r>
+      <w:r>
+        <w:t xml:space="preserve"> diretamente no DW.</w:t>
+      </w:r>
+    </w:p>
     <w:p>
       <w:pPr>
         <w:pStyle w:val="Ttulo3"/>
@@ -1621,13 +1915,420 @@
       </w:pPr>
       <w:proofErr w:type="spellStart"/>
       <w:r>
-        <w:t>Pac</w:t>
+        <w:t>Reinforcement</w:t>
       </w:r>
       <w:proofErr w:type="spellEnd"/>
       <w:r>
-        <w:t>-Man Example.html</w:t>
-      </w:r>
-    </w:p>
+        <w:t xml:space="preserve"> Learning</w:t>
+      </w:r>
+    </w:p>
+    <w:p>
+      <w:r>
+        <w:t xml:space="preserve">Nós temos um agente que explora </w:t>
+      </w:r>
+      <w:r>
+        <w:t>um espaço, esse agente vai aprender com os valores dos diferentes estágios e condições</w:t>
+      </w:r>
+      <w:r>
+        <w:t xml:space="preserve">. Esses valores </w:t>
+      </w:r>
+      <w:r>
+        <w:t>guiam o comportamento futuro do agente.</w:t>
+      </w:r>
+      <w:r>
+        <w:t xml:space="preserve"> A isso denominamos aprendizado por reforço.</w:t>
+      </w:r>
+      <w:r>
+        <w:t xml:space="preserve"> </w:t>
+      </w:r>
+      <w:r>
+        <w:t xml:space="preserve">Uma implementação específica </w:t>
+      </w:r>
+      <w:r>
+        <w:t xml:space="preserve">desse modo de aprendizado é </w:t>
+      </w:r>
+      <w:r>
+        <w:t xml:space="preserve">o </w:t>
+      </w:r>
+      <w:r>
+        <w:t>algoritmo</w:t>
+      </w:r>
+      <w:r>
+        <w:t xml:space="preserve"> ‘</w:t>
+      </w:r>
+      <w:proofErr w:type="spellStart"/>
+      <w:r>
+        <w:t>Q-learning</w:t>
+      </w:r>
+      <w:proofErr w:type="spellEnd"/>
+      <w:r>
+        <w:t xml:space="preserve">’. </w:t>
+      </w:r>
+    </w:p>
+    <w:p>
+      <w:r>
+        <w:t xml:space="preserve">De forma simples, </w:t>
+      </w:r>
+      <w:r>
+        <w:t xml:space="preserve">ele funciona da seguinte maneira, </w:t>
+      </w:r>
+      <w:r>
+        <w:t xml:space="preserve">temos </w:t>
+      </w:r>
+      <w:r>
+        <w:t xml:space="preserve">um conjunto de estados </w:t>
+      </w:r>
+      <w:r>
+        <w:t xml:space="preserve">do ambiente </w:t>
+      </w:r>
+      <w:r>
+        <w:t>(s)</w:t>
+      </w:r>
+      <w:r>
+        <w:t>,</w:t>
+      </w:r>
+      <w:r>
+        <w:t xml:space="preserve"> um conjunto de ações possíveis nesses estados (a) e um valor associado a cada </w:t>
+      </w:r>
+      <w:r>
+        <w:t>par estado/ação (Q).</w:t>
+      </w:r>
+      <w:r>
+        <w:t xml:space="preserve"> Iniciamos com valores Q zerados, ao explorar o espaço</w:t>
+      </w:r>
+      <w:r>
+        <w:t>, quando algo ruim acontece o valor de Q reduz, se algo bom acontecer o valor de Q aumenta.</w:t>
+      </w:r>
+    </w:p>
+    <w:p>
+      <w:r>
+        <w:lastRenderedPageBreak/>
+        <w:t xml:space="preserve">Para o exemplo do </w:t>
+      </w:r>
+      <w:r>
+        <w:t xml:space="preserve">jogo </w:t>
+      </w:r>
+      <w:proofErr w:type="spellStart"/>
+      <w:r>
+        <w:t>Pac-man</w:t>
+      </w:r>
+      <w:proofErr w:type="spellEnd"/>
+      <w:r>
+        <w:t xml:space="preserve">, </w:t>
+      </w:r>
+      <w:r>
+        <w:t xml:space="preserve">ele </w:t>
+      </w:r>
+      <w:r>
+        <w:t xml:space="preserve">tem as seguintes opções dentro do jogo, ele </w:t>
+      </w:r>
+      <w:r>
+        <w:t>pode bater na parede</w:t>
+      </w:r>
+      <w:r>
+        <w:t xml:space="preserve">, pode morrer </w:t>
+      </w:r>
+      <w:r>
+        <w:t>se encostar nos inimigos</w:t>
+      </w:r>
+      <w:r>
+        <w:t xml:space="preserve">, ou caso </w:t>
+      </w:r>
+      <w:r>
+        <w:t>nenhuma dessas opções aconte</w:t>
+      </w:r>
+      <w:r>
+        <w:t>ça,</w:t>
+      </w:r>
+      <w:r>
+        <w:t xml:space="preserve"> ele continua </w:t>
+      </w:r>
+      <w:r>
+        <w:t>‘vivo’.</w:t>
+      </w:r>
+      <w:r>
+        <w:t xml:space="preserve"> </w:t>
+      </w:r>
+      <w:r>
+        <w:t xml:space="preserve">Uma vez que o ambiente do jogo é dinâmico, </w:t>
+      </w:r>
+      <w:r>
+        <w:t xml:space="preserve">não </w:t>
+      </w:r>
+      <w:r>
+        <w:t>calculamos</w:t>
+      </w:r>
+      <w:r>
+        <w:t xml:space="preserve"> </w:t>
+      </w:r>
+      <w:r>
+        <w:t xml:space="preserve">um </w:t>
+      </w:r>
+      <w:r>
+        <w:t>passo</w:t>
+      </w:r>
+      <w:r>
+        <w:t xml:space="preserve"> de cada vez</w:t>
+      </w:r>
+      <w:r>
+        <w:t xml:space="preserve">, </w:t>
+      </w:r>
+      <w:r>
+        <w:t xml:space="preserve">temo que calcular </w:t>
+      </w:r>
+      <w:r>
+        <w:t>todas as possibilidades</w:t>
+      </w:r>
+      <w:r>
+        <w:t xml:space="preserve"> antes</w:t>
+      </w:r>
+      <w:r>
+        <w:t>, para isso usamos a seguinte fórmula ‘Q(</w:t>
+      </w:r>
+      <w:proofErr w:type="spellStart"/>
+      <w:r>
+        <w:t>s,a</w:t>
+      </w:r>
+      <w:proofErr w:type="spellEnd"/>
+      <w:r>
+        <w:t xml:space="preserve">) += </w:t>
+      </w:r>
+      <w:proofErr w:type="spellStart"/>
+      <w:r>
+        <w:t>discount</w:t>
+      </w:r>
+      <w:proofErr w:type="spellEnd"/>
+      <w:r>
+        <w:t xml:space="preserve"> * (</w:t>
+      </w:r>
+      <w:proofErr w:type="spellStart"/>
+      <w:r>
+        <w:t>reward</w:t>
+      </w:r>
+      <w:proofErr w:type="spellEnd"/>
+      <w:r>
+        <w:t>(</w:t>
+      </w:r>
+      <w:proofErr w:type="spellStart"/>
+      <w:r>
+        <w:t>s,a</w:t>
+      </w:r>
+      <w:proofErr w:type="spellEnd"/>
+      <w:r>
+        <w:t xml:space="preserve">) + </w:t>
+      </w:r>
+      <w:proofErr w:type="spellStart"/>
+      <w:r>
+        <w:t>max</w:t>
+      </w:r>
+      <w:proofErr w:type="spellEnd"/>
+      <w:r>
+        <w:t>(Q(s’</w:t>
+      </w:r>
+      <w:r>
+        <w:t>)) – Q(</w:t>
+      </w:r>
+      <w:proofErr w:type="spellStart"/>
+      <w:r>
+        <w:t>s,a</w:t>
+      </w:r>
+      <w:proofErr w:type="spellEnd"/>
+      <w:r>
+        <w:t>))’, onde s é o estado anterior e s’ é o estado atual.</w:t>
+      </w:r>
+    </w:p>
+    <w:p>
+      <w:r>
+        <w:t>Com isso atingimos o problema</w:t>
+      </w:r>
+      <w:r>
+        <w:t xml:space="preserve"> </w:t>
+      </w:r>
+      <w:r>
+        <w:t>da exploração, ele consiste em descobrir qual é</w:t>
+      </w:r>
+      <w:r>
+        <w:t xml:space="preserve"> a forma mais eficiente de explorar os possíveis estados</w:t>
+      </w:r>
+      <w:r>
+        <w:t xml:space="preserve">. Uma abordagem simples é sempre escolher </w:t>
+      </w:r>
+      <w:r>
+        <w:t>a ação com a maior recompensa, porém isso pode ser muito inef</w:t>
+      </w:r>
+      <w:r>
+        <w:t xml:space="preserve">iciente, pois pode ignorar atalhos ou possibilidades </w:t>
+      </w:r>
+      <w:r>
+        <w:t>de caminhos por não estarem com os valores mais altos na hora da decisão.</w:t>
+      </w:r>
+      <w:r>
+        <w:t xml:space="preserve"> Uma outra abordagem é inserir um termo épsilon, se um número aleatório </w:t>
+      </w:r>
+      <w:r>
+        <w:t>for menor</w:t>
+      </w:r>
+      <w:r>
+        <w:t xml:space="preserve">, </w:t>
+      </w:r>
+      <w:r>
+        <w:t xml:space="preserve">não seguir </w:t>
+      </w:r>
+      <w:r>
+        <w:t xml:space="preserve">o maior </w:t>
+      </w:r>
+      <w:r>
+        <w:t>Q,</w:t>
+      </w:r>
+      <w:r>
+        <w:t xml:space="preserve"> mas sim uma ação aleatória, dessa forma a </w:t>
+      </w:r>
+      <w:r>
+        <w:t>exploração</w:t>
+      </w:r>
+      <w:r>
+        <w:t xml:space="preserve"> nunca acontece, porém </w:t>
+      </w:r>
+      <w:r>
+        <w:t>encontrar o valor de épsilon pode ser difícil.</w:t>
+      </w:r>
+    </w:p>
+    <w:p>
+      <w:r>
+        <w:t xml:space="preserve">Essa exploração tem </w:t>
+      </w:r>
+      <w:r>
+        <w:t xml:space="preserve">um termo técnico, </w:t>
+      </w:r>
+      <w:r>
+        <w:t xml:space="preserve">Processo de Decisão de Markov (Markov </w:t>
+      </w:r>
+      <w:proofErr w:type="spellStart"/>
+      <w:r>
+        <w:t>Decision</w:t>
+      </w:r>
+      <w:proofErr w:type="spellEnd"/>
+      <w:r>
+        <w:t xml:space="preserve"> </w:t>
+      </w:r>
+      <w:proofErr w:type="spellStart"/>
+      <w:r>
+        <w:t>Process</w:t>
+      </w:r>
+      <w:proofErr w:type="spellEnd"/>
+      <w:r>
+        <w:t xml:space="preserve"> - MDP)</w:t>
+      </w:r>
+      <w:r>
+        <w:t>, elas fornecem uma estrutura matemática para modelar a tomada de decisão em situações onde os resultados são parcialmente aleatórios e parcialmente controláveis pelo agente.</w:t>
+      </w:r>
+      <w:r>
+        <w:t xml:space="preserve"> Elas são um processo estocástico</w:t>
+      </w:r>
+      <w:r>
+        <w:t xml:space="preserve"> de controle em tempo discreto.</w:t>
+      </w:r>
+      <w:r>
+        <w:t xml:space="preserve"> Elas são uma forma matemática de descrever o que</w:t>
+      </w:r>
+      <w:r>
+        <w:t xml:space="preserve"> o algoritmo de ‘</w:t>
+      </w:r>
+      <w:proofErr w:type="spellStart"/>
+      <w:r>
+        <w:t>Q-learning</w:t>
+      </w:r>
+      <w:proofErr w:type="spellEnd"/>
+      <w:r>
+        <w:t>’ faz.</w:t>
+      </w:r>
+    </w:p>
+    <w:p>
+      <w:r>
+        <w:t xml:space="preserve">Programação dinâmica, é o método de </w:t>
+      </w:r>
+      <w:r>
+        <w:t>resolver problemas complexos quebrando em uma coleção de subproblemas simples</w:t>
+      </w:r>
+      <w:r>
+        <w:t>, resolvendo cada um desses subproblemas</w:t>
+      </w:r>
+      <w:r>
+        <w:t xml:space="preserve"> e armazenando seus resultados. Da próxima vez que um</w:t>
+      </w:r>
+      <w:r>
+        <w:t xml:space="preserve"> subproblema acontece, ao </w:t>
+      </w:r>
+      <w:r>
+        <w:t>invés</w:t>
+      </w:r>
+      <w:r>
+        <w:t xml:space="preserve"> de recalcular tudo novamente, apenas olhamos </w:t>
+      </w:r>
+      <w:r>
+        <w:t xml:space="preserve">a solução computada, salvando tempo de computação em troca de um pouco de gasto com </w:t>
+      </w:r>
+      <w:r>
+        <w:t>armazenamento.</w:t>
+      </w:r>
+    </w:p>
+    <w:p>
+      <w:r>
+        <w:t xml:space="preserve">No caso do </w:t>
+      </w:r>
+      <w:proofErr w:type="spellStart"/>
+      <w:r>
+        <w:t>pac-man</w:t>
+      </w:r>
+      <w:proofErr w:type="spellEnd"/>
+      <w:r>
+        <w:t xml:space="preserve">, </w:t>
+      </w:r>
+      <w:r>
+        <w:t xml:space="preserve">para </w:t>
+      </w:r>
+      <w:r>
+        <w:t xml:space="preserve">criar um </w:t>
+      </w:r>
+      <w:proofErr w:type="spellStart"/>
+      <w:r>
+        <w:t>pac-man</w:t>
+      </w:r>
+      <w:proofErr w:type="spellEnd"/>
+      <w:r>
+        <w:t xml:space="preserve"> inteligente, primeiro precisamos</w:t>
+      </w:r>
+      <w:r>
+        <w:t xml:space="preserve"> </w:t>
+      </w:r>
+      <w:r>
+        <w:t xml:space="preserve">explorar diferentes opções de forma </w:t>
+      </w:r>
+      <w:proofErr w:type="spellStart"/>
+      <w:r>
+        <w:t>semi-</w:t>
+      </w:r>
+      <w:r>
+        <w:t>aleatória</w:t>
+      </w:r>
+      <w:proofErr w:type="spellEnd"/>
+      <w:r>
+        <w:t xml:space="preserve"> (aç</w:t>
+      </w:r>
+      <w:r>
+        <w:t>ões</w:t>
+      </w:r>
+      <w:r>
+        <w:t xml:space="preserve">), </w:t>
+      </w:r>
+      <w:r>
+        <w:t>com diferentes condições (estados). Rastrear as recompensas e aprendizados associados a cada uma das opções</w:t>
+      </w:r>
+      <w:r>
+        <w:t xml:space="preserve"> (Q). Usar as informações armazenadas em futuras decisões.</w:t>
+      </w:r>
+    </w:p>
+    <w:p/>
     <w:p/>
     <w:p>
       <w:pPr>
@@ -1636,28 +2337,329 @@
           <w:ilvl w:val="1"/>
           <w:numId w:val="41"/>
         </w:numPr>
-      </w:pPr>
-      <w:r>
-        <w:t xml:space="preserve">Python Markov </w:t>
+        <w:rPr>
+          <w:lang w:val="en-US"/>
+        </w:rPr>
+      </w:pPr>
+      <w:r>
+        <w:rPr>
+          <w:lang w:val="en-US"/>
+        </w:rPr>
+        <w:lastRenderedPageBreak/>
+        <w:t>Activity Reinforcement Learning &amp; Q-Learning with Gym</w:t>
+      </w:r>
+    </w:p>
+    <w:p>
+      <w:r>
+        <w:t xml:space="preserve">Para praticar </w:t>
+      </w:r>
+      <w:r>
+        <w:t xml:space="preserve">o aprendizado do algoritmos </w:t>
       </w:r>
       <w:proofErr w:type="spellStart"/>
       <w:r>
-        <w:t>Decision</w:t>
+        <w:t>Q-learning</w:t>
       </w:r>
       <w:proofErr w:type="spellEnd"/>
       <w:r>
+        <w:t>, vamos explorar a biblioteca ‘</w:t>
+      </w:r>
+      <w:proofErr w:type="spellStart"/>
+      <w:r>
+        <w:t>gym</w:t>
+      </w:r>
+      <w:proofErr w:type="spellEnd"/>
+      <w:r>
+        <w:t>’ nela conseguimos simula a seguinte situação, um táxi autônomo</w:t>
+      </w:r>
+      <w:r>
         <w:t xml:space="preserve"> </w:t>
       </w:r>
+      <w:r>
+        <w:t>que precisa</w:t>
+      </w:r>
+      <w:r>
+        <w:t xml:space="preserve"> buscar passageiros em um local e entregar em outro local.</w:t>
+      </w:r>
+    </w:p>
+    <w:p>
+      <w:pPr>
+        <w:ind w:firstLine="0"/>
+        <w:jc w:val="center"/>
+      </w:pPr>
+      <w:r>
+        <w:t xml:space="preserve">FIGURA </w:t>
+      </w:r>
+      <w:r>
+        <w:t>1</w:t>
+      </w:r>
+      <w:r>
+        <w:t>1</w:t>
+      </w:r>
+      <w:r>
+        <w:t xml:space="preserve"> – </w:t>
+      </w:r>
+      <w:r>
+        <w:t>TÁXI AUTÔNOMO</w:t>
+      </w:r>
+    </w:p>
+    <w:p>
+      <w:pPr>
+        <w:ind w:firstLine="0"/>
+        <w:rPr>
+          <w:sz w:val="20"/>
+          <w:szCs w:val="18"/>
+        </w:rPr>
+      </w:pPr>
+      <w:r>
+        <w:rPr>
+          <w:noProof/>
+        </w:rPr>
+        <w:drawing>
+          <wp:inline distT="0" distB="0" distL="0" distR="0" wp14:anchorId="1EE6D6E4" wp14:editId="3C36CCB2">
+            <wp:extent cx="5791518" cy="3994150"/>
+            <wp:effectExtent l="0" t="0" r="0" b="6350"/>
+            <wp:docPr id="1175531400" name="Imagem 1"/>
+            <wp:cNvGraphicFramePr>
+              <a:graphicFrameLocks xmlns:a="http://schemas.openxmlformats.org/drawingml/2006/main" noChangeAspect="1"/>
+            </wp:cNvGraphicFramePr>
+            <a:graphic xmlns:a="http://schemas.openxmlformats.org/drawingml/2006/main">
+              <a:graphicData uri="http://schemas.openxmlformats.org/drawingml/2006/picture">
+                <pic:pic xmlns:pic="http://schemas.openxmlformats.org/drawingml/2006/picture">
+                  <pic:nvPicPr>
+                    <pic:cNvPr id="1175531400" name=""/>
+                    <pic:cNvPicPr/>
+                  </pic:nvPicPr>
+                  <pic:blipFill>
+                    <a:blip r:embed="rId15"/>
+                    <a:stretch>
+                      <a:fillRect/>
+                    </a:stretch>
+                  </pic:blipFill>
+                  <pic:spPr>
+                    <a:xfrm>
+                      <a:off x="0" y="0"/>
+                      <a:ext cx="5795878" cy="3997157"/>
+                    </a:xfrm>
+                    <a:prstGeom prst="rect">
+                      <a:avLst/>
+                    </a:prstGeom>
+                  </pic:spPr>
+                </pic:pic>
+              </a:graphicData>
+            </a:graphic>
+          </wp:inline>
+        </w:drawing>
+      </w:r>
+      <w:r>
+        <w:rPr>
+          <w:sz w:val="20"/>
+          <w:szCs w:val="18"/>
+        </w:rPr>
+        <w:t>Elaborado pelo próprio autor, 2025.</w:t>
+      </w:r>
+    </w:p>
+    <w:p>
+      <w:r>
+        <w:t>Nesse caso, os pontos, amarelo, vermelho</w:t>
+      </w:r>
+      <w:r>
+        <w:t xml:space="preserve">, </w:t>
+      </w:r>
+      <w:r>
+        <w:t xml:space="preserve">verde </w:t>
+      </w:r>
+      <w:r>
+        <w:t xml:space="preserve">e azul </w:t>
+      </w:r>
+      <w:r>
+        <w:t xml:space="preserve">são onde pode haver ‘pessoas’ que o táxi precisa buscar </w:t>
+      </w:r>
+      <w:r>
+        <w:t>ou locais que ele precisa deixar uma pessoa.</w:t>
+      </w:r>
+      <w:r>
+        <w:t xml:space="preserve"> A quantidade de possibilidade é calculada através do grid</w:t>
+      </w:r>
+      <w:r>
+        <w:t xml:space="preserve"> de 5x5</w:t>
+      </w:r>
+      <w:r>
+        <w:t>, 4 possibilidades de destino e 5 de passageiros (4 nos pontos e 1 dentro do táxi)</w:t>
+      </w:r>
+      <w:r>
+        <w:t>, calculando, 5x5x</w:t>
+      </w:r>
+      <w:r>
+        <w:t>4x5 = 500 possibilidades.</w:t>
+      </w:r>
+    </w:p>
+    <w:p>
+      <w:r>
+        <w:t xml:space="preserve">Para cada estado temos 6 </w:t>
+      </w:r>
       <w:proofErr w:type="spellStart"/>
       <w:r>
-        <w:t>Process</w:t>
+        <w:t>posiveis</w:t>
       </w:r>
       <w:proofErr w:type="spellEnd"/>
       <w:r>
-        <w:t xml:space="preserve"> Toolbox.html</w:t>
+        <w:t xml:space="preserve"> ações, mover entre 4 direções, </w:t>
+      </w:r>
+      <w:r>
+        <w:t xml:space="preserve">pegar um passageiro ou deixar um passageiro. O </w:t>
+      </w:r>
+      <w:proofErr w:type="spellStart"/>
+      <w:r>
+        <w:t>Q</w:t>
+      </w:r>
+      <w:r>
+        <w:t>-learning</w:t>
+      </w:r>
+      <w:proofErr w:type="spellEnd"/>
+      <w:r>
+        <w:t xml:space="preserve">, vai ter as seguintes </w:t>
+      </w:r>
+      <w:r>
+        <w:t xml:space="preserve">opções deixar o passageiro no local correto (20 pontos), </w:t>
+      </w:r>
+      <w:r>
+        <w:t xml:space="preserve">cada movimento com um passageiro dentro (-1 pontos) e </w:t>
+      </w:r>
+      <w:r>
+        <w:t>buscar ou entregar em local incorreto (-10 pontos). Além disso, movimentos através da parede são ilegais.</w:t>
+      </w:r>
+    </w:p>
+    <w:p>
+      <w:r>
+        <w:lastRenderedPageBreak/>
+        <w:t>Primeiro vamos definir a localização do táxi (2,3). O passageiro estará no ponto 2 e o destino no ponto 0</w:t>
+      </w:r>
+      <w:r>
+        <w:t xml:space="preserve">. </w:t>
+      </w:r>
+      <w:r>
+        <w:t xml:space="preserve">Após isso, </w:t>
+      </w:r>
+      <w:r>
+        <w:t>imprimimos</w:t>
+      </w:r>
+      <w:r>
+        <w:t xml:space="preserve"> a lista de possíveis ações (5), ela é composta de 4 valores, a probabilidade de </w:t>
+      </w:r>
+      <w:r>
+        <w:t>escolher</w:t>
+      </w:r>
+      <w:r>
+        <w:t xml:space="preserve"> uma opção, o próximo estado resultado daquela ação, a recompensa dessa ação e o </w:t>
+      </w:r>
+      <w:r>
+        <w:t>indicativo</w:t>
+      </w:r>
+      <w:r>
+        <w:t xml:space="preserve"> de sucesso para deixar o passageiro.</w:t>
+      </w:r>
+    </w:p>
+    <w:p>
+      <w:pPr>
+        <w:ind w:firstLine="0"/>
+        <w:jc w:val="center"/>
+      </w:pPr>
+      <w:r>
+        <w:t xml:space="preserve">FIGURA </w:t>
+      </w:r>
+      <w:r>
+        <w:t>1</w:t>
+      </w:r>
+      <w:r>
+        <w:t>2</w:t>
+      </w:r>
+      <w:r>
+        <w:t xml:space="preserve"> – </w:t>
+      </w:r>
+      <w:r>
+        <w:t>TÁXI AUTÔNOMO</w:t>
+      </w:r>
+    </w:p>
+    <w:p>
+      <w:pPr>
+        <w:ind w:firstLine="0"/>
+        <w:rPr>
+          <w:sz w:val="20"/>
+          <w:szCs w:val="18"/>
+        </w:rPr>
+      </w:pPr>
+      <w:r>
+        <w:rPr>
+          <w:noProof/>
+        </w:rPr>
+        <w:drawing>
+          <wp:inline distT="0" distB="0" distL="0" distR="0" wp14:anchorId="39B61686" wp14:editId="400E2398">
+            <wp:extent cx="5400040" cy="1399540"/>
+            <wp:effectExtent l="19050" t="19050" r="10160" b="10160"/>
+            <wp:docPr id="1348944367" name="Imagem 1"/>
+            <wp:cNvGraphicFramePr>
+              <a:graphicFrameLocks xmlns:a="http://schemas.openxmlformats.org/drawingml/2006/main" noChangeAspect="1"/>
+            </wp:cNvGraphicFramePr>
+            <a:graphic xmlns:a="http://schemas.openxmlformats.org/drawingml/2006/main">
+              <a:graphicData uri="http://schemas.openxmlformats.org/drawingml/2006/picture">
+                <pic:pic xmlns:pic="http://schemas.openxmlformats.org/drawingml/2006/picture">
+                  <pic:nvPicPr>
+                    <pic:cNvPr id="1348944367" name=""/>
+                    <pic:cNvPicPr/>
+                  </pic:nvPicPr>
+                  <pic:blipFill>
+                    <a:blip r:embed="rId16"/>
+                    <a:stretch>
+                      <a:fillRect/>
+                    </a:stretch>
+                  </pic:blipFill>
+                  <pic:spPr>
+                    <a:xfrm>
+                      <a:off x="0" y="0"/>
+                      <a:ext cx="5400040" cy="1399540"/>
+                    </a:xfrm>
+                    <a:prstGeom prst="rect">
+                      <a:avLst/>
+                    </a:prstGeom>
+                    <a:ln>
+                      <a:solidFill>
+                        <a:schemeClr val="tx1"/>
+                      </a:solidFill>
+                    </a:ln>
+                  </pic:spPr>
+                </pic:pic>
+              </a:graphicData>
+            </a:graphic>
+          </wp:inline>
+        </w:drawing>
+      </w:r>
+      <w:r>
+        <w:rPr>
+          <w:sz w:val="20"/>
+          <w:szCs w:val="18"/>
+        </w:rPr>
+        <w:t xml:space="preserve"> </w:t>
+      </w:r>
+      <w:r>
+        <w:rPr>
+          <w:sz w:val="20"/>
+          <w:szCs w:val="18"/>
+        </w:rPr>
+        <w:t>Elaborado pelo próprio autor, 2025.</w:t>
+      </w:r>
+    </w:p>
+    <w:p>
+      <w:r>
+        <w:t xml:space="preserve">Precisamos agora treinar o modelo, </w:t>
       </w:r>
     </w:p>
     <w:p/>
+    <w:p>
+      <w:pPr>
+        <w:ind w:firstLine="0"/>
+      </w:pPr>
+    </w:p>
     <w:p>
       <w:pPr>
         <w:pStyle w:val="Ttulo3"/>
@@ -1668,19 +2670,19 @@
       </w:pPr>
       <w:proofErr w:type="spellStart"/>
       <w:r>
-        <w:t>Cat</w:t>
+        <w:t>Understanding</w:t>
       </w:r>
       <w:proofErr w:type="spellEnd"/>
       <w:r>
-        <w:t xml:space="preserve"> </w:t>
+        <w:t xml:space="preserve"> a </w:t>
       </w:r>
       <w:proofErr w:type="spellStart"/>
       <w:r>
-        <w:t>and</w:t>
+        <w:t>Confusion</w:t>
       </w:r>
       <w:proofErr w:type="spellEnd"/>
       <w:r>
-        <w:t xml:space="preserve"> Mouse Example.html</w:t>
+        <w:t xml:space="preserve"> Matrix</w:t>
       </w:r>
     </w:p>
     <w:p/>
@@ -1691,125 +2693,24 @@
           <w:ilvl w:val="1"/>
           <w:numId w:val="41"/>
         </w:numPr>
-      </w:pPr>
-      <w:proofErr w:type="spellStart"/>
-      <w:r>
-        <w:t>Reinforcement</w:t>
-      </w:r>
-      <w:proofErr w:type="spellEnd"/>
-      <w:r>
-        <w:t xml:space="preserve"> Learning</w:t>
-      </w:r>
-    </w:p>
-    <w:p/>
-    <w:p>
-      <w:pPr>
-        <w:pStyle w:val="Ttulo3"/>
-        <w:numPr>
-          <w:ilvl w:val="1"/>
-          <w:numId w:val="41"/>
-        </w:numPr>
-      </w:pPr>
-      <w:proofErr w:type="spellStart"/>
-      <w:r>
-        <w:t>Activity</w:t>
-      </w:r>
-      <w:proofErr w:type="spellEnd"/>
-      <w:r>
-        <w:t xml:space="preserve"> </w:t>
-      </w:r>
-      <w:proofErr w:type="spellStart"/>
-      <w:r>
-        <w:t>Reinforcement</w:t>
-      </w:r>
-      <w:proofErr w:type="spellEnd"/>
-      <w:r>
-        <w:t xml:space="preserve"> Learning &amp; </w:t>
-      </w:r>
-      <w:proofErr w:type="spellStart"/>
-      <w:r>
-        <w:t>Q-Learning</w:t>
-      </w:r>
-      <w:proofErr w:type="spellEnd"/>
-      <w:r>
-        <w:t xml:space="preserve"> </w:t>
-      </w:r>
-      <w:proofErr w:type="spellStart"/>
-      <w:r>
-        <w:t>with</w:t>
-      </w:r>
-      <w:proofErr w:type="spellEnd"/>
-      <w:r>
-        <w:t xml:space="preserve"> </w:t>
-      </w:r>
-      <w:proofErr w:type="spellStart"/>
-      <w:r>
-        <w:t>Gym</w:t>
-      </w:r>
-      <w:proofErr w:type="spellEnd"/>
-    </w:p>
-    <w:p/>
-    <w:p>
-      <w:pPr>
-        <w:pStyle w:val="Ttulo3"/>
-        <w:numPr>
-          <w:ilvl w:val="1"/>
-          <w:numId w:val="41"/>
-        </w:numPr>
-      </w:pPr>
-      <w:proofErr w:type="spellStart"/>
-      <w:r>
-        <w:lastRenderedPageBreak/>
-        <w:t>Understanding</w:t>
-      </w:r>
-      <w:proofErr w:type="spellEnd"/>
-      <w:r>
-        <w:t xml:space="preserve"> a </w:t>
-      </w:r>
-      <w:proofErr w:type="spellStart"/>
-      <w:r>
-        <w:t>Confusion</w:t>
-      </w:r>
-      <w:proofErr w:type="spellEnd"/>
-      <w:r>
-        <w:t xml:space="preserve"> Matrix</w:t>
-      </w:r>
-    </w:p>
-    <w:p/>
-    <w:p>
-      <w:pPr>
-        <w:pStyle w:val="Ttulo3"/>
-        <w:numPr>
-          <w:ilvl w:val="1"/>
-          <w:numId w:val="41"/>
-        </w:numPr>
-      </w:pPr>
-      <w:proofErr w:type="spellStart"/>
-      <w:r>
-        <w:t>Measuring</w:t>
-      </w:r>
-      <w:proofErr w:type="spellEnd"/>
-      <w:r>
-        <w:t xml:space="preserve"> </w:t>
-      </w:r>
-      <w:proofErr w:type="spellStart"/>
-      <w:r>
-        <w:t>Classifiers</w:t>
-      </w:r>
-      <w:proofErr w:type="spellEnd"/>
-      <w:r>
-        <w:t xml:space="preserve"> (</w:t>
-      </w:r>
-      <w:proofErr w:type="spellStart"/>
-      <w:r>
-        <w:t>Precision</w:t>
-      </w:r>
-      <w:proofErr w:type="spellEnd"/>
-      <w:r>
-        <w:t>, Recall, F1, ROC, AUC)</w:t>
-      </w:r>
-    </w:p>
-    <w:p/>
+        <w:rPr>
+          <w:lang w:val="en-US"/>
+        </w:rPr>
+      </w:pPr>
+      <w:r>
+        <w:rPr>
+          <w:lang w:val="en-US"/>
+        </w:rPr>
+        <w:t>Measuring Classifiers (Precision, Recall, F1, ROC, AUC)</w:t>
+      </w:r>
+    </w:p>
+    <w:p>
+      <w:pPr>
+        <w:rPr>
+          <w:lang w:val="en-US"/>
+        </w:rPr>
+      </w:pPr>
+    </w:p>
     <w:p>
       <w:pPr>
         <w:pStyle w:val="Ttulo2"/>
@@ -1842,33 +2743,24 @@
           <w:ilvl w:val="1"/>
           <w:numId w:val="44"/>
         </w:numPr>
-      </w:pPr>
-      <w:proofErr w:type="spellStart"/>
-      <w:r>
-        <w:t>Measuring</w:t>
-      </w:r>
-      <w:proofErr w:type="spellEnd"/>
-      <w:r>
-        <w:t xml:space="preserve"> </w:t>
-      </w:r>
-      <w:proofErr w:type="spellStart"/>
-      <w:r>
-        <w:t>Classifiers</w:t>
-      </w:r>
-      <w:proofErr w:type="spellEnd"/>
-      <w:r>
-        <w:t xml:space="preserve"> (</w:t>
-      </w:r>
-      <w:proofErr w:type="spellStart"/>
-      <w:r>
-        <w:t>Precision</w:t>
-      </w:r>
-      <w:proofErr w:type="spellEnd"/>
-      <w:r>
-        <w:t>, Recall, F1, ROC, AUC)</w:t>
-      </w:r>
-    </w:p>
-    <w:p/>
+        <w:rPr>
+          <w:lang w:val="en-US"/>
+        </w:rPr>
+      </w:pPr>
+      <w:r>
+        <w:rPr>
+          <w:lang w:val="en-US"/>
+        </w:rPr>
+        <w:t>Measuring Classifiers (Precision, Recall, F1, ROC, AUC)</w:t>
+      </w:r>
+    </w:p>
+    <w:p>
+      <w:pPr>
+        <w:rPr>
+          <w:lang w:val="en-US"/>
+        </w:rPr>
+      </w:pPr>
+    </w:p>
     <w:p>
       <w:pPr>
         <w:pStyle w:val="Ttulo3"/>
@@ -1876,54 +2768,24 @@
           <w:ilvl w:val="1"/>
           <w:numId w:val="44"/>
         </w:numPr>
-      </w:pPr>
-      <w:proofErr w:type="spellStart"/>
-      <w:r>
-        <w:t>Activity</w:t>
-      </w:r>
-      <w:proofErr w:type="spellEnd"/>
-      <w:r>
-        <w:t xml:space="preserve"> K-</w:t>
-      </w:r>
-      <w:proofErr w:type="spellStart"/>
-      <w:r>
-        <w:t>Fold</w:t>
-      </w:r>
-      <w:proofErr w:type="spellEnd"/>
-      <w:r>
-        <w:t xml:space="preserve"> Cross-</w:t>
-      </w:r>
-      <w:proofErr w:type="spellStart"/>
-      <w:r>
-        <w:t>Validation</w:t>
-      </w:r>
-      <w:proofErr w:type="spellEnd"/>
-      <w:r>
-        <w:t xml:space="preserve"> </w:t>
-      </w:r>
-      <w:proofErr w:type="spellStart"/>
-      <w:r>
-        <w:t>to</w:t>
-      </w:r>
-      <w:proofErr w:type="spellEnd"/>
-      <w:r>
-        <w:t xml:space="preserve"> </w:t>
-      </w:r>
-      <w:proofErr w:type="spellStart"/>
-      <w:r>
-        <w:t>avoid</w:t>
-      </w:r>
-      <w:proofErr w:type="spellEnd"/>
-      <w:r>
-        <w:t xml:space="preserve"> </w:t>
-      </w:r>
-      <w:proofErr w:type="spellStart"/>
-      <w:r>
-        <w:t>overfitting</w:t>
-      </w:r>
-      <w:proofErr w:type="spellEnd"/>
-    </w:p>
-    <w:p/>
+        <w:rPr>
+          <w:lang w:val="en-US"/>
+        </w:rPr>
+      </w:pPr>
+      <w:r>
+        <w:rPr>
+          <w:lang w:val="en-US"/>
+        </w:rPr>
+        <w:t>Activity K-Fold Cross-Validation to avoid overfitting</w:t>
+      </w:r>
+    </w:p>
+    <w:p>
+      <w:pPr>
+        <w:rPr>
+          <w:lang w:val="en-US"/>
+        </w:rPr>
+      </w:pPr>
+    </w:p>
     <w:p>
       <w:pPr>
         <w:pStyle w:val="Ttulo3"/>
@@ -1994,6 +2856,7 @@
       </w:pPr>
       <w:proofErr w:type="spellStart"/>
       <w:r>
+        <w:lastRenderedPageBreak/>
         <w:t>Normalizing</w:t>
       </w:r>
       <w:proofErr w:type="spellEnd"/>
@@ -2043,49 +2906,24 @@
           <w:ilvl w:val="1"/>
           <w:numId w:val="44"/>
         </w:numPr>
-      </w:pPr>
-      <w:r>
-        <w:t xml:space="preserve">Feature </w:t>
-      </w:r>
-      <w:proofErr w:type="spellStart"/>
-      <w:r>
-        <w:t>Engineering</w:t>
-      </w:r>
-      <w:proofErr w:type="spellEnd"/>
-      <w:r>
-        <w:t xml:space="preserve"> </w:t>
-      </w:r>
-      <w:proofErr w:type="spellStart"/>
-      <w:r>
-        <w:t>and</w:t>
-      </w:r>
-      <w:proofErr w:type="spellEnd"/>
-      <w:r>
-        <w:t xml:space="preserve"> </w:t>
-      </w:r>
-      <w:proofErr w:type="spellStart"/>
-      <w:r>
-        <w:t>the</w:t>
-      </w:r>
-      <w:proofErr w:type="spellEnd"/>
-      <w:r>
-        <w:t xml:space="preserve"> Curse </w:t>
-      </w:r>
-      <w:proofErr w:type="spellStart"/>
-      <w:r>
-        <w:t>of</w:t>
-      </w:r>
-      <w:proofErr w:type="spellEnd"/>
-      <w:r>
-        <w:t xml:space="preserve"> </w:t>
-      </w:r>
-      <w:proofErr w:type="spellStart"/>
-      <w:r>
-        <w:t>Dimensionality</w:t>
-      </w:r>
-      <w:proofErr w:type="spellEnd"/>
-    </w:p>
-    <w:p/>
+        <w:rPr>
+          <w:lang w:val="en-US"/>
+        </w:rPr>
+      </w:pPr>
+      <w:r>
+        <w:rPr>
+          <w:lang w:val="en-US"/>
+        </w:rPr>
+        <w:t>Feature Engineering and the Curse of Dimensionality</w:t>
+      </w:r>
+    </w:p>
+    <w:p>
+      <w:pPr>
+        <w:rPr>
+          <w:lang w:val="en-US"/>
+        </w:rPr>
+      </w:pPr>
+    </w:p>
     <w:p>
       <w:pPr>
         <w:pStyle w:val="Ttulo3"/>
@@ -2127,49 +2965,38 @@
           <w:ilvl w:val="1"/>
           <w:numId w:val="44"/>
         </w:numPr>
-      </w:pPr>
+        <w:rPr>
+          <w:lang w:val="en-US"/>
+        </w:rPr>
+      </w:pPr>
+      <w:r>
+        <w:rPr>
+          <w:lang w:val="en-US"/>
+        </w:rPr>
+        <w:t xml:space="preserve">Handling Unbalanced Data Oversampling, </w:t>
+      </w:r>
       <w:proofErr w:type="spellStart"/>
       <w:r>
-        <w:t>Handling</w:t>
+        <w:rPr>
+          <w:lang w:val="en-US"/>
+        </w:rPr>
+        <w:t>Undersampling</w:t>
       </w:r>
       <w:proofErr w:type="spellEnd"/>
       <w:r>
-        <w:t xml:space="preserve"> </w:t>
-      </w:r>
-      <w:proofErr w:type="spellStart"/>
-      <w:r>
-        <w:t>Unbalanced</w:t>
-      </w:r>
-      <w:proofErr w:type="spellEnd"/>
-      <w:r>
-        <w:t xml:space="preserve"> Data </w:t>
-      </w:r>
-      <w:proofErr w:type="spellStart"/>
-      <w:r>
-        <w:t>Oversampling</w:t>
-      </w:r>
-      <w:proofErr w:type="spellEnd"/>
-      <w:r>
-        <w:t xml:space="preserve">, </w:t>
-      </w:r>
-      <w:proofErr w:type="spellStart"/>
-      <w:r>
-        <w:t>Undersampling</w:t>
-      </w:r>
-      <w:proofErr w:type="spellEnd"/>
-      <w:r>
-        <w:t xml:space="preserve">, </w:t>
-      </w:r>
-      <w:proofErr w:type="spellStart"/>
-      <w:r>
-        <w:t>and</w:t>
-      </w:r>
-      <w:proofErr w:type="spellEnd"/>
-      <w:r>
-        <w:t xml:space="preserve"> SMOTE</w:t>
-      </w:r>
-    </w:p>
-    <w:p/>
+        <w:rPr>
+          <w:lang w:val="en-US"/>
+        </w:rPr>
+        <w:t>, and SMOTE</w:t>
+      </w:r>
+    </w:p>
+    <w:p>
+      <w:pPr>
+        <w:rPr>
+          <w:lang w:val="en-US"/>
+        </w:rPr>
+      </w:pPr>
+    </w:p>
     <w:p>
       <w:pPr>
         <w:pStyle w:val="Ttulo3"/>
@@ -2177,58 +3004,23 @@
           <w:ilvl w:val="1"/>
           <w:numId w:val="44"/>
         </w:numPr>
-      </w:pPr>
-      <w:proofErr w:type="spellStart"/>
-      <w:r>
-        <w:t>Binning</w:t>
-      </w:r>
-      <w:proofErr w:type="spellEnd"/>
-      <w:r>
-        <w:t xml:space="preserve">, </w:t>
-      </w:r>
-      <w:proofErr w:type="spellStart"/>
-      <w:r>
-        <w:t>Transforming</w:t>
-      </w:r>
-      <w:proofErr w:type="spellEnd"/>
-      <w:r>
-        <w:t xml:space="preserve">, </w:t>
-      </w:r>
-      <w:proofErr w:type="spellStart"/>
-      <w:proofErr w:type="gramStart"/>
-      <w:r>
-        <w:t>Encoding</w:t>
-      </w:r>
-      <w:proofErr w:type="spellEnd"/>
-      <w:r>
-        <w:t xml:space="preserve">,  </w:t>
-      </w:r>
-      <w:proofErr w:type="spellStart"/>
-      <w:r>
-        <w:t>Scaling</w:t>
-      </w:r>
-      <w:proofErr w:type="spellEnd"/>
-      <w:proofErr w:type="gramEnd"/>
-      <w:r>
-        <w:t xml:space="preserve">, </w:t>
-      </w:r>
-      <w:proofErr w:type="spellStart"/>
-      <w:r>
-        <w:t>and</w:t>
-      </w:r>
-      <w:proofErr w:type="spellEnd"/>
-      <w:r>
-        <w:t xml:space="preserve"> </w:t>
-      </w:r>
-      <w:proofErr w:type="spellStart"/>
-      <w:r>
-        <w:t>Shuffling</w:t>
-      </w:r>
-      <w:proofErr w:type="spellEnd"/>
+        <w:rPr>
+          <w:lang w:val="en-US"/>
+        </w:rPr>
+      </w:pPr>
+      <w:r>
+        <w:rPr>
+          <w:lang w:val="en-US"/>
+        </w:rPr>
+        <w:t>Binning, Transforming, Encoding,  Scaling, and Shuffling</w:t>
+      </w:r>
     </w:p>
     <w:p>
       <w:pPr>
         <w:ind w:firstLine="0"/>
+        <w:rPr>
+          <w:lang w:val="en-US"/>
+        </w:rPr>
       </w:pPr>
     </w:p>
     <w:p>
@@ -7327,6 +8119,26 @@
       <w:szCs w:val="24"/>
     </w:rPr>
   </w:style>
+  <w:style w:type="paragraph" w:styleId="Ttulo4">
+    <w:name w:val="heading 4"/>
+    <w:basedOn w:val="Normal"/>
+    <w:next w:val="Normal"/>
+    <w:link w:val="Ttulo4Char"/>
+    <w:uiPriority w:val="9"/>
+    <w:unhideWhenUsed/>
+    <w:qFormat/>
+    <w:rsid w:val="00D26CB5"/>
+    <w:pPr>
+      <w:keepNext/>
+      <w:keepLines/>
+      <w:spacing w:before="40" w:after="0"/>
+      <w:outlineLvl w:val="3"/>
+    </w:pPr>
+    <w:rPr>
+      <w:rFonts w:eastAsiaTheme="majorEastAsia" w:cstheme="majorBidi"/>
+      <w:iCs/>
+    </w:rPr>
+  </w:style>
   <w:style w:type="character" w:default="1" w:styleId="Fontepargpadro">
     <w:name w:val="Default Paragraph Font"/>
     <w:uiPriority w:val="1"/>
@@ -7482,6 +8294,18 @@
     </w:pPr>
     <w:rPr>
       <w:rFonts w:ascii="Times New Roman" w:hAnsi="Times New Roman"/>
+      <w:sz w:val="24"/>
+    </w:rPr>
+  </w:style>
+  <w:style w:type="character" w:customStyle="1" w:styleId="Ttulo4Char">
+    <w:name w:val="Título 4 Char"/>
+    <w:basedOn w:val="Fontepargpadro"/>
+    <w:link w:val="Ttulo4"/>
+    <w:uiPriority w:val="9"/>
+    <w:rsid w:val="00D26CB5"/>
+    <w:rPr>
+      <w:rFonts w:ascii="Times New Roman" w:eastAsiaTheme="majorEastAsia" w:hAnsi="Times New Roman" w:cstheme="majorBidi"/>
+      <w:iCs/>
       <w:sz w:val="24"/>
     </w:rPr>
   </w:style>

</xml_diff>